<commit_message>
Alterado o modelo da conclusão para ter a data por extenso.
</commit_message>
<xml_diff>
--- a/modelos/modelo_conclusao.docx
+++ b/modelos/modelo_conclusao.docx
@@ -45,7 +45,6 @@
         </w:rPr>
         <w:t xml:space="preserve">A COMISSÃO DE ORÇAMENTO, FINANÇAS, FISCALIZAÇÃO FINANCEIRA E CONTROLE, na </w:t>
       </w:r>
-      <w:proofErr w:type="gramStart"/>
       <w:r>
         <w:rPr>
           <w:rFonts w:ascii="Arial" w:hAnsi="Arial" w:cs="Arial"/>
@@ -67,7 +66,6 @@
         </w:rPr>
         <w:t>REUNIAO</w:t>
       </w:r>
-      <w:proofErr w:type="gramEnd"/>
       <w:r>
         <w:rPr>
           <w:rFonts w:ascii="Arial" w:hAnsi="Arial" w:cs="Arial"/>
@@ -82,51 +80,12 @@
         </w:rPr>
         <w:t xml:space="preserve">, realizada em </w:t>
       </w:r>
-      <w:proofErr w:type="gramStart"/>
       <w:r>
         <w:rPr>
           <w:rFonts w:ascii="Arial" w:hAnsi="Arial" w:cs="Arial"/>
           <w:lang w:eastAsia="pt-BR"/>
         </w:rPr>
-        <w:t xml:space="preserve">{{ </w:t>
-      </w:r>
-      <w:r>
-        <w:rPr>
-          <w:rFonts w:ascii="Arial" w:hAnsi="Arial" w:cs="Arial"/>
-          <w:lang w:eastAsia="pt-BR"/>
-        </w:rPr>
-        <w:t>DATA</w:t>
-      </w:r>
-      <w:proofErr w:type="gramEnd"/>
-      <w:r>
-        <w:rPr>
-          <w:rFonts w:ascii="Arial" w:hAnsi="Arial" w:cs="Arial"/>
-          <w:lang w:eastAsia="pt-BR"/>
-        </w:rPr>
-        <w:t>_</w:t>
-      </w:r>
-      <w:proofErr w:type="gramStart"/>
-      <w:r>
-        <w:rPr>
-          <w:rFonts w:ascii="Arial" w:hAnsi="Arial" w:cs="Arial"/>
-          <w:lang w:eastAsia="pt-BR"/>
-        </w:rPr>
-        <w:t>REUNIAO</w:t>
-      </w:r>
-      <w:r>
-        <w:rPr>
-          <w:rFonts w:ascii="Arial" w:hAnsi="Arial" w:cs="Arial"/>
-          <w:lang w:eastAsia="pt-BR"/>
-        </w:rPr>
-        <w:t xml:space="preserve"> }</w:t>
-      </w:r>
-      <w:proofErr w:type="gramEnd"/>
-      <w:r>
-        <w:rPr>
-          <w:rFonts w:ascii="Arial" w:hAnsi="Arial" w:cs="Arial"/>
-          <w:lang w:eastAsia="pt-BR"/>
-        </w:rPr>
-        <w:t>}</w:t>
+        <w:t>{{ DATA_REUNIAO_POR_EXTENSO }}</w:t>
       </w:r>
       <w:r>
         <w:rPr>
@@ -135,7 +94,6 @@
         </w:rPr>
         <w:t xml:space="preserve">, aprovou o parecer do Relator, </w:t>
       </w:r>
-      <w:proofErr w:type="gramStart"/>
       <w:r>
         <w:rPr>
           <w:rFonts w:ascii="Arial" w:hAnsi="Arial" w:cs="Arial"/>
@@ -150,7 +108,6 @@
         </w:rPr>
         <w:t>PARECER</w:t>
       </w:r>
-      <w:proofErr w:type="gramEnd"/>
       <w:r>
         <w:rPr>
           <w:rFonts w:ascii="Arial" w:hAnsi="Arial" w:cs="Arial"/>
@@ -165,37 +122,12 @@
         </w:rPr>
         <w:t xml:space="preserve"> </w:t>
       </w:r>
-      <w:proofErr w:type="gramStart"/>
       <w:r>
         <w:rPr>
           <w:rFonts w:ascii="Arial" w:hAnsi="Arial" w:cs="Arial"/>
           <w:lang w:eastAsia="pt-BR"/>
         </w:rPr>
-        <w:t>{{ TIPO</w:t>
-      </w:r>
-      <w:proofErr w:type="gramEnd"/>
-      <w:r>
-        <w:rPr>
-          <w:rFonts w:ascii="Arial" w:hAnsi="Arial" w:cs="Arial"/>
-          <w:lang w:eastAsia="pt-BR"/>
-        </w:rPr>
-        <w:t>_</w:t>
-      </w:r>
-      <w:proofErr w:type="gramStart"/>
-      <w:r>
-        <w:rPr>
-          <w:rFonts w:ascii="Arial" w:hAnsi="Arial" w:cs="Arial"/>
-          <w:lang w:eastAsia="pt-BR"/>
-        </w:rPr>
-        <w:t>PROPOSICAO }</w:t>
-      </w:r>
-      <w:proofErr w:type="gramEnd"/>
-      <w:r>
-        <w:rPr>
-          <w:rFonts w:ascii="Arial" w:hAnsi="Arial" w:cs="Arial"/>
-          <w:lang w:eastAsia="pt-BR"/>
-        </w:rPr>
-        <w:t>}</w:t>
+        <w:t>{{ TIPO_PROPOSICAO }}</w:t>
       </w:r>
       <w:r>
         <w:rPr>
@@ -204,7 +136,6 @@
         </w:rPr>
         <w:t xml:space="preserve"> nº </w:t>
       </w:r>
-      <w:proofErr w:type="gramStart"/>
       <w:r>
         <w:rPr>
           <w:rFonts w:ascii="Arial" w:hAnsi="Arial" w:cs="Arial"/>
@@ -217,38 +148,14 @@
           <w:rFonts w:ascii="Arial" w:hAnsi="Arial" w:cs="Arial"/>
           <w:lang w:eastAsia="pt-BR"/>
         </w:rPr>
-        <w:t>NUMERO</w:t>
-      </w:r>
-      <w:proofErr w:type="gramEnd"/>
-      <w:r>
-        <w:rPr>
-          <w:rFonts w:ascii="Arial" w:hAnsi="Arial" w:cs="Arial"/>
-          <w:lang w:eastAsia="pt-BR"/>
-        </w:rPr>
-        <w:t>_</w:t>
-      </w:r>
-      <w:proofErr w:type="gramStart"/>
-      <w:r>
-        <w:rPr>
-          <w:rFonts w:ascii="Arial" w:hAnsi="Arial" w:cs="Arial"/>
-          <w:lang w:eastAsia="pt-BR"/>
-        </w:rPr>
-        <w:t>PROJETO</w:t>
+        <w:t>NUMERO_PROJETO</w:t>
       </w:r>
       <w:r>
         <w:rPr>
           <w:rFonts w:ascii="Arial" w:hAnsi="Arial" w:cs="Arial"/>
           <w:lang w:eastAsia="pt-BR"/>
         </w:rPr>
-        <w:t xml:space="preserve"> }</w:t>
-      </w:r>
-      <w:proofErr w:type="gramEnd"/>
-      <w:r>
-        <w:rPr>
-          <w:rFonts w:ascii="Arial" w:hAnsi="Arial" w:cs="Arial"/>
-          <w:lang w:eastAsia="pt-BR"/>
-        </w:rPr>
-        <w:t>}</w:t>
+        <w:t xml:space="preserve"> }}</w:t>
       </w:r>
       <w:r>
         <w:rPr>
@@ -281,60 +188,28 @@
           <w:rFonts w:ascii="Arial" w:hAnsi="Arial" w:cs="Arial"/>
           <w:lang w:eastAsia="pt-BR"/>
         </w:rPr>
-        <w:t xml:space="preserve">Sala das Comissões, em </w:t>
-      </w:r>
-      <w:proofErr w:type="gramStart"/>
-      <w:r>
-        <w:rPr>
-          <w:rFonts w:ascii="Arial" w:hAnsi="Arial" w:cs="Arial"/>
-          <w:lang w:eastAsia="pt-BR"/>
-        </w:rPr>
-        <w:t xml:space="preserve">{{ </w:t>
+        <w:t xml:space="preserve">Sala das Comissões, em {{ </w:t>
       </w:r>
       <w:r>
         <w:rPr>
           <w:rFonts w:ascii="Arial" w:hAnsi="Arial" w:cs="Arial"/>
           <w:lang w:eastAsia="pt-BR"/>
         </w:rPr>
-        <w:t>DATA</w:t>
-      </w:r>
-      <w:proofErr w:type="gramEnd"/>
-      <w:r>
-        <w:rPr>
-          <w:rFonts w:ascii="Arial" w:hAnsi="Arial" w:cs="Arial"/>
-          <w:lang w:eastAsia="pt-BR"/>
-        </w:rPr>
-        <w:t>_REUNIAO</w:t>
+        <w:t>DATA_REUNIAO</w:t>
       </w:r>
       <w:r>
         <w:rPr>
           <w:rFonts w:ascii="Arial" w:hAnsi="Arial" w:cs="Arial"/>
           <w:lang w:eastAsia="pt-BR"/>
         </w:rPr>
-        <w:t>_POR_</w:t>
-      </w:r>
-      <w:proofErr w:type="gramStart"/>
-      <w:r>
-        <w:rPr>
-          <w:rFonts w:ascii="Arial" w:hAnsi="Arial" w:cs="Arial"/>
-          <w:lang w:eastAsia="pt-BR"/>
-        </w:rPr>
-        <w:t>EXTENSO</w:t>
+        <w:t>_POR_EXTENSO</w:t>
       </w:r>
       <w:r>
         <w:rPr>
           <w:rFonts w:ascii="Arial" w:hAnsi="Arial" w:cs="Arial"/>
           <w:lang w:eastAsia="pt-BR"/>
         </w:rPr>
-        <w:t xml:space="preserve"> }</w:t>
-      </w:r>
-      <w:proofErr w:type="gramEnd"/>
-      <w:r>
-        <w:rPr>
-          <w:rFonts w:ascii="Arial" w:hAnsi="Arial" w:cs="Arial"/>
-          <w:lang w:eastAsia="pt-BR"/>
-        </w:rPr>
-        <w:t>}.</w:t>
+        <w:t xml:space="preserve"> }}.</w:t>
       </w:r>
     </w:p>
     <w:p>
@@ -2777,69 +2652,6 @@
 </file>
 
 <file path=customXml/item2.xml><?xml version="1.0" encoding="utf-8"?>
-<?mso-contentType ?>
-<spe:Receivers xmlns:spe="http://schemas.microsoft.com/sharepoint/events">
-  <Receiver>
-    <Name>Document ID Generator</Name>
-    <Synchronization>Synchronous</Synchronization>
-    <Type>10001</Type>
-    <SequenceNumber>1000</SequenceNumber>
-    <Url/>
-    <Assembly>Microsoft.Office.DocumentManagement, Version=16.0.0.0, Culture=neutral, PublicKeyToken=71e9bce111e9429c</Assembly>
-    <Class>Microsoft.Office.DocumentManagement.Internal.DocIdHandler</Class>
-    <Data/>
-    <Filter/>
-  </Receiver>
-  <Receiver>
-    <Name>Document ID Generator</Name>
-    <Synchronization>Synchronous</Synchronization>
-    <Type>10002</Type>
-    <SequenceNumber>1001</SequenceNumber>
-    <Url/>
-    <Assembly>Microsoft.Office.DocumentManagement, Version=16.0.0.0, Culture=neutral, PublicKeyToken=71e9bce111e9429c</Assembly>
-    <Class>Microsoft.Office.DocumentManagement.Internal.DocIdHandler</Class>
-    <Data/>
-    <Filter/>
-  </Receiver>
-  <Receiver>
-    <Name>Document ID Generator</Name>
-    <Synchronization>Synchronous</Synchronization>
-    <Type>10004</Type>
-    <SequenceNumber>1002</SequenceNumber>
-    <Url/>
-    <Assembly>Microsoft.Office.DocumentManagement, Version=16.0.0.0, Culture=neutral, PublicKeyToken=71e9bce111e9429c</Assembly>
-    <Class>Microsoft.Office.DocumentManagement.Internal.DocIdHandler</Class>
-    <Data/>
-    <Filter/>
-  </Receiver>
-  <Receiver>
-    <Name>Document ID Generator</Name>
-    <Synchronization>Synchronous</Synchronization>
-    <Type>10006</Type>
-    <SequenceNumber>1003</SequenceNumber>
-    <Url/>
-    <Assembly>Microsoft.Office.DocumentManagement, Version=16.0.0.0, Culture=neutral, PublicKeyToken=71e9bce111e9429c</Assembly>
-    <Class>Microsoft.Office.DocumentManagement.Internal.DocIdHandler</Class>
-    <Data/>
-    <Filter/>
-  </Receiver>
-</spe:Receivers>
-</file>
-
-<file path=customXml/item3.xml><?xml version="1.0" encoding="utf-8"?>
-<?mso-contentType ?>
-<FormTemplates xmlns="http://schemas.microsoft.com/sharepoint/v3/contenttype/forms">
-  <Display>DocumentLibraryForm</Display>
-  <Edit>DocumentLibraryForm</Edit>
-  <New>DocumentLibraryForm</New>
-</FormTemplates>
-</file>
-
-<file path=customXml/item4.xml><?xml version="1.0" encoding="utf-8"?>
-<LongProperties xmlns="http://schemas.microsoft.com/office/2006/metadata/longProperties"/>
-</file>
-
-<file path=customXml/item5.xml><?xml version="1.0" encoding="utf-8"?>
 <ct:contentTypeSchema xmlns:ct="http://schemas.microsoft.com/office/2006/metadata/contentType" xmlns:ma="http://schemas.microsoft.com/office/2006/metadata/properties/metaAttributes" ct:_="" ma:_="" ma:contentTypeName="Documento" ma:contentTypeID="0x01010000A62BEBB571C447BFF9567365783643" ma:contentTypeVersion="1285" ma:contentTypeDescription="Crie um novo documento." ma:contentTypeScope="" ma:versionID="f9ca2b14fff2414319de074b6de36347">
   <xsd:schema xmlns:xsd="http://www.w3.org/2001/XMLSchema" xmlns:xs="http://www.w3.org/2001/XMLSchema" xmlns:p="http://schemas.microsoft.com/office/2006/metadata/properties" xmlns:ns2="b0724138-f138-4ee3-a235-b81b7efd62d3" xmlns:ns3="7d4e704b-cba0-42fd-b9f3-d4d5e0ecac5f" targetNamespace="http://schemas.microsoft.com/office/2006/metadata/properties" ma:root="true" ma:fieldsID="50e91b87311d80b886871170c24930db" ns2:_="" ns3:_="">
     <xsd:import namespace="b0724138-f138-4ee3-a235-b81b7efd62d3"/>
@@ -3107,6 +2919,69 @@
 </ct:contentTypeSchema>
 </file>
 
+<file path=customXml/item3.xml><?xml version="1.0" encoding="utf-8"?>
+<LongProperties xmlns="http://schemas.microsoft.com/office/2006/metadata/longProperties"/>
+</file>
+
+<file path=customXml/item4.xml><?xml version="1.0" encoding="utf-8"?>
+<?mso-contentType ?>
+<FormTemplates xmlns="http://schemas.microsoft.com/sharepoint/v3/contenttype/forms">
+  <Display>DocumentLibraryForm</Display>
+  <Edit>DocumentLibraryForm</Edit>
+  <New>DocumentLibraryForm</New>
+</FormTemplates>
+</file>
+
+<file path=customXml/item5.xml><?xml version="1.0" encoding="utf-8"?>
+<?mso-contentType ?>
+<spe:Receivers xmlns:spe="http://schemas.microsoft.com/sharepoint/events">
+  <Receiver>
+    <Name>Document ID Generator</Name>
+    <Synchronization>Synchronous</Synchronization>
+    <Type>10001</Type>
+    <SequenceNumber>1000</SequenceNumber>
+    <Url/>
+    <Assembly>Microsoft.Office.DocumentManagement, Version=16.0.0.0, Culture=neutral, PublicKeyToken=71e9bce111e9429c</Assembly>
+    <Class>Microsoft.Office.DocumentManagement.Internal.DocIdHandler</Class>
+    <Data/>
+    <Filter/>
+  </Receiver>
+  <Receiver>
+    <Name>Document ID Generator</Name>
+    <Synchronization>Synchronous</Synchronization>
+    <Type>10002</Type>
+    <SequenceNumber>1001</SequenceNumber>
+    <Url/>
+    <Assembly>Microsoft.Office.DocumentManagement, Version=16.0.0.0, Culture=neutral, PublicKeyToken=71e9bce111e9429c</Assembly>
+    <Class>Microsoft.Office.DocumentManagement.Internal.DocIdHandler</Class>
+    <Data/>
+    <Filter/>
+  </Receiver>
+  <Receiver>
+    <Name>Document ID Generator</Name>
+    <Synchronization>Synchronous</Synchronization>
+    <Type>10004</Type>
+    <SequenceNumber>1002</SequenceNumber>
+    <Url/>
+    <Assembly>Microsoft.Office.DocumentManagement, Version=16.0.0.0, Culture=neutral, PublicKeyToken=71e9bce111e9429c</Assembly>
+    <Class>Microsoft.Office.DocumentManagement.Internal.DocIdHandler</Class>
+    <Data/>
+    <Filter/>
+  </Receiver>
+  <Receiver>
+    <Name>Document ID Generator</Name>
+    <Synchronization>Synchronous</Synchronization>
+    <Type>10006</Type>
+    <SequenceNumber>1003</SequenceNumber>
+    <Url/>
+    <Assembly>Microsoft.Office.DocumentManagement, Version=16.0.0.0, Culture=neutral, PublicKeyToken=71e9bce111e9429c</Assembly>
+    <Class>Microsoft.Office.DocumentManagement.Internal.DocIdHandler</Class>
+    <Data/>
+    <Filter/>
+  </Receiver>
+</spe:Receivers>
+</file>
+
 <file path=customXml/itemProps1.xml><?xml version="1.0" encoding="utf-8"?>
 <ds:datastoreItem xmlns:ds="http://schemas.openxmlformats.org/officeDocument/2006/customXml" ds:itemID="{E4AE9093-D47C-4990-814B-67DDE1CB1120}">
   <ds:schemaRefs>
@@ -3119,30 +2994,6 @@
 </file>
 
 <file path=customXml/itemProps2.xml><?xml version="1.0" encoding="utf-8"?>
-<ds:datastoreItem xmlns:ds="http://schemas.openxmlformats.org/officeDocument/2006/customXml" ds:itemID="{98FB6D17-09F9-4F00-B34F-6196AA42767C}">
-  <ds:schemaRefs>
-    <ds:schemaRef ds:uri="http://schemas.microsoft.com/sharepoint/events"/>
-  </ds:schemaRefs>
-</ds:datastoreItem>
-</file>
-
-<file path=customXml/itemProps3.xml><?xml version="1.0" encoding="utf-8"?>
-<ds:datastoreItem xmlns:ds="http://schemas.openxmlformats.org/officeDocument/2006/customXml" ds:itemID="{7CDD3D26-A7DC-4560-A2CE-6E0F058E4981}">
-  <ds:schemaRefs>
-    <ds:schemaRef ds:uri="http://schemas.microsoft.com/sharepoint/v3/contenttype/forms"/>
-  </ds:schemaRefs>
-</ds:datastoreItem>
-</file>
-
-<file path=customXml/itemProps4.xml><?xml version="1.0" encoding="utf-8"?>
-<ds:datastoreItem xmlns:ds="http://schemas.openxmlformats.org/officeDocument/2006/customXml" ds:itemID="{93036CBA-D046-481A-8B9F-1275869D0315}">
-  <ds:schemaRefs>
-    <ds:schemaRef ds:uri="http://schemas.microsoft.com/office/2006/metadata/longProperties"/>
-  </ds:schemaRefs>
-</ds:datastoreItem>
-</file>
-
-<file path=customXml/itemProps5.xml><?xml version="1.0" encoding="utf-8"?>
 <ds:datastoreItem xmlns:ds="http://schemas.openxmlformats.org/officeDocument/2006/customXml" ds:itemID="{54B7C0C8-A25F-4DEE-BE47-23063106098A}">
   <ds:schemaRefs>
     <ds:schemaRef ds:uri="http://schemas.microsoft.com/office/2006/metadata/contentType"/>
@@ -3159,4 +3010,28 @@
     <ds:schemaRef ds:uri="http://schemas.microsoft.com/internal/obd"/>
   </ds:schemaRefs>
 </ds:datastoreItem>
+</file>
+
+<file path=customXml/itemProps3.xml><?xml version="1.0" encoding="utf-8"?>
+<ds:datastoreItem xmlns:ds="http://schemas.openxmlformats.org/officeDocument/2006/customXml" ds:itemID="{93036CBA-D046-481A-8B9F-1275869D0315}">
+  <ds:schemaRefs>
+    <ds:schemaRef ds:uri="http://schemas.microsoft.com/office/2006/metadata/longProperties"/>
+  </ds:schemaRefs>
+</ds:datastoreItem>
+</file>
+
+<file path=customXml/itemProps4.xml><?xml version="1.0" encoding="utf-8"?>
+<ds:datastoreItem xmlns:ds="http://schemas.openxmlformats.org/officeDocument/2006/customXml" ds:itemID="{7CDD3D26-A7DC-4560-A2CE-6E0F058E4981}">
+  <ds:schemaRefs>
+    <ds:schemaRef ds:uri="http://schemas.microsoft.com/sharepoint/v3/contenttype/forms"/>
+  </ds:schemaRefs>
+</ds:datastoreItem>
+</file>
+
+<file path=customXml/itemProps5.xml><?xml version="1.0" encoding="utf-8"?>
+<ds:datastoreItem xmlns:ds="http://schemas.openxmlformats.org/officeDocument/2006/customXml" ds:itemID="{98FB6D17-09F9-4F00-B34F-6196AA42767C}">
+  <ds:schemaRefs>
+    <ds:schemaRef ds:uri="http://schemas.microsoft.com/sharepoint/events"/>
+  </ds:schemaRefs>
+</ds:datastoreItem>
 </file>
</xml_diff>